<commit_message>
added database set up to sprint backlog
</commit_message>
<xml_diff>
--- a/documentation/sprint 3/Sprint 3 Documentation.docx
+++ b/documentation/sprint 3/Sprint 3 Documentation.docx
@@ -90,25 +90,7 @@
           <w:sz w:val="24"/>
           <w:szCs w:val="24"/>
         </w:rPr>
-        <w:t xml:space="preserve">, Alex </w:t>
-      </w:r>
-      <w:proofErr w:type="spellStart"/>
-      <w:r>
-        <w:rPr>
-          <w:rFonts w:ascii="Times New Roman" w:hAnsi="Times New Roman" w:cs="Times New Roman"/>
-          <w:sz w:val="24"/>
-          <w:szCs w:val="24"/>
-        </w:rPr>
-        <w:t>Berkhout</w:t>
-      </w:r>
-      <w:proofErr w:type="spellEnd"/>
-      <w:r>
-        <w:rPr>
-          <w:rFonts w:ascii="Times New Roman" w:hAnsi="Times New Roman" w:cs="Times New Roman"/>
-          <w:sz w:val="24"/>
-          <w:szCs w:val="24"/>
-        </w:rPr>
-        <w:t xml:space="preserve">, Matt </w:t>
+        <w:t xml:space="preserve">, Alex Berkhout, Matt </w:t>
       </w:r>
       <w:proofErr w:type="spellStart"/>
       <w:r>
@@ -262,8 +244,6 @@
         <w:t>Task Cards:</w:t>
       </w:r>
       <w:bookmarkStart w:id="0" w:name="_Hlk511723184"/>
-      <w:bookmarkStart w:id="1" w:name="_GoBack"/>
-      <w:bookmarkEnd w:id="1"/>
     </w:p>
     <w:bookmarkEnd w:id="0"/>
     <w:p>
@@ -459,6 +439,14 @@
           <w:szCs w:val="24"/>
         </w:rPr>
       </w:pPr>
+      <w:r>
+        <w:rPr>
+          <w:rFonts w:ascii="Times New Roman" w:hAnsi="Times New Roman" w:cs="Times New Roman"/>
+          <w:sz w:val="24"/>
+          <w:szCs w:val="24"/>
+        </w:rPr>
+        <w:t>-Set up AWS Database</w:t>
+      </w:r>
     </w:p>
     <w:p>
       <w:pPr>
@@ -495,6 +483,17 @@
           <w:szCs w:val="24"/>
         </w:rPr>
       </w:pPr>
+    </w:p>
+    <w:p>
+      <w:pPr>
+        <w:rPr>
+          <w:rFonts w:ascii="Times New Roman" w:hAnsi="Times New Roman" w:cs="Times New Roman"/>
+          <w:sz w:val="24"/>
+          <w:szCs w:val="24"/>
+        </w:rPr>
+      </w:pPr>
+      <w:bookmarkStart w:id="1" w:name="_GoBack"/>
+      <w:bookmarkEnd w:id="1"/>
     </w:p>
     <w:p>
       <w:pPr>
@@ -1166,6 +1165,77 @@
         <w:tc>
           <w:tcPr>
             <w:tcW w:w="3685" w:type="dxa"/>
+            <w:shd w:val="clear" w:color="auto" w:fill="C2D69B" w:themeFill="accent3" w:themeFillTint="99"/>
+          </w:tcPr>
+          <w:p>
+            <w:pPr>
+              <w:rPr>
+                <w:rFonts w:ascii="Times New Roman" w:hAnsi="Times New Roman" w:cs="Times New Roman"/>
+                <w:sz w:val="24"/>
+                <w:szCs w:val="24"/>
+              </w:rPr>
+            </w:pPr>
+            <w:r>
+              <w:rPr>
+                <w:rFonts w:ascii="Times New Roman" w:hAnsi="Times New Roman" w:cs="Times New Roman"/>
+                <w:sz w:val="24"/>
+                <w:szCs w:val="24"/>
+              </w:rPr>
+              <w:t>Set up online database and load static files into it</w:t>
+            </w:r>
+          </w:p>
+        </w:tc>
+        <w:tc>
+          <w:tcPr>
+            <w:tcW w:w="3240" w:type="dxa"/>
+            <w:shd w:val="clear" w:color="auto" w:fill="C2D69B" w:themeFill="accent3" w:themeFillTint="99"/>
+          </w:tcPr>
+          <w:p>
+            <w:pPr>
+              <w:rPr>
+                <w:rFonts w:ascii="Times New Roman" w:hAnsi="Times New Roman" w:cs="Times New Roman"/>
+                <w:sz w:val="24"/>
+                <w:szCs w:val="24"/>
+              </w:rPr>
+            </w:pPr>
+            <w:r>
+              <w:rPr>
+                <w:rFonts w:ascii="Times New Roman" w:hAnsi="Times New Roman" w:cs="Times New Roman"/>
+                <w:sz w:val="24"/>
+                <w:szCs w:val="24"/>
+              </w:rPr>
+              <w:t>8</w:t>
+            </w:r>
+          </w:p>
+        </w:tc>
+        <w:tc>
+          <w:tcPr>
+            <w:tcW w:w="2423" w:type="dxa"/>
+            <w:shd w:val="clear" w:color="auto" w:fill="C2D69B" w:themeFill="accent3" w:themeFillTint="99"/>
+          </w:tcPr>
+          <w:p>
+            <w:pPr>
+              <w:rPr>
+                <w:rFonts w:ascii="Times New Roman" w:hAnsi="Times New Roman" w:cs="Times New Roman"/>
+                <w:sz w:val="24"/>
+                <w:szCs w:val="24"/>
+              </w:rPr>
+            </w:pPr>
+            <w:r>
+              <w:rPr>
+                <w:rFonts w:ascii="Times New Roman" w:hAnsi="Times New Roman" w:cs="Times New Roman"/>
+                <w:sz w:val="24"/>
+                <w:szCs w:val="24"/>
+              </w:rPr>
+              <w:t>Y</w:t>
+            </w:r>
+          </w:p>
+        </w:tc>
+      </w:tr>
+      <w:tr>
+        <w:tc>
+          <w:tcPr>
+            <w:tcW w:w="3685" w:type="dxa"/>
             <w:shd w:val="clear" w:color="auto" w:fill="D99594" w:themeFill="accent2" w:themeFillTint="99"/>
           </w:tcPr>
           <w:p>
@@ -1932,6 +2002,7 @@
                 <w:sz w:val="24"/>
                 <w:szCs w:val="24"/>
               </w:rPr>
+              <w:lastRenderedPageBreak/>
               <w:t>Compare different basic algorithms to find the easiest while not losing accuracy</w:t>
             </w:r>
           </w:p>
@@ -2140,7 +2211,6 @@
                 <w:sz w:val="24"/>
                 <w:szCs w:val="24"/>
               </w:rPr>
-              <w:lastRenderedPageBreak/>
               <w:t>Create User Interface</w:t>
             </w:r>
           </w:p>

</xml_diff>